<commit_message>
Added several DS 705 HW
</commit_message>
<xml_diff>
--- a/wk8/Week_08_HW_Submission.docx
+++ b/wk8/Week_08_HW_Submission.docx
@@ -866,9 +866,158 @@
       </w:pPr>
       <w:r>
         <w:rPr>
-          <w:rStyle w:val="CommentTok"/>
-        </w:rPr>
-        <w:t xml:space="preserve"># Insert your R code here.</w:t>
+          <w:rStyle w:val="KeywordTok"/>
+        </w:rPr>
+        <w:t xml:space="preserve">prop.test</w:t>
+      </w:r>
+      <w:r>
+        <w:rPr>
+          <w:rStyle w:val="NormalTok"/>
+        </w:rPr>
+        <w:t xml:space="preserve">(</w:t>
+      </w:r>
+      <w:r>
+        <w:rPr>
+          <w:rStyle w:val="DecValTok"/>
+        </w:rPr>
+        <w:t xml:space="preserve">9</w:t>
+      </w:r>
+      <w:r>
+        <w:rPr>
+          <w:rStyle w:val="NormalTok"/>
+        </w:rPr>
+        <w:t xml:space="preserve">, </w:t>
+      </w:r>
+      <w:r>
+        <w:rPr>
+          <w:rStyle w:val="DecValTok"/>
+        </w:rPr>
+        <w:t xml:space="preserve">23</w:t>
+      </w:r>
+      <w:r>
+        <w:rPr>
+          <w:rStyle w:val="NormalTok"/>
+        </w:rPr>
+        <w:t xml:space="preserve">, </w:t>
+      </w:r>
+      <w:r>
+        <w:rPr>
+          <w:rStyle w:val="DataTypeTok"/>
+        </w:rPr>
+        <w:t xml:space="preserve">correct=</w:t>
+      </w:r>
+      <w:r>
+        <w:rPr>
+          <w:rStyle w:val="OtherTok"/>
+        </w:rPr>
+        <w:t xml:space="preserve">FALSE</w:t>
+      </w:r>
+      <w:r>
+        <w:rPr>
+          <w:rStyle w:val="NormalTok"/>
+        </w:rPr>
+        <w:t xml:space="preserve">)</w:t>
+      </w:r>
+    </w:p>
+    <w:p>
+      <w:pPr>
+        <w:pStyle w:val="SourceCode"/>
+      </w:pPr>
+      <w:r>
+        <w:rPr>
+          <w:rStyle w:val="VerbatimChar"/>
+        </w:rPr>
+        <w:t xml:space="preserve">## </w:t>
+      </w:r>
+      <w:r>
+        <w:br w:type="textWrapping"/>
+      </w:r>
+      <w:r>
+        <w:rPr>
+          <w:rStyle w:val="VerbatimChar"/>
+        </w:rPr>
+        <w:t xml:space="preserve">##  1-sample proportions test without continuity correction</w:t>
+      </w:r>
+      <w:r>
+        <w:br w:type="textWrapping"/>
+      </w:r>
+      <w:r>
+        <w:rPr>
+          <w:rStyle w:val="VerbatimChar"/>
+        </w:rPr>
+        <w:t xml:space="preserve">## </w:t>
+      </w:r>
+      <w:r>
+        <w:br w:type="textWrapping"/>
+      </w:r>
+      <w:r>
+        <w:rPr>
+          <w:rStyle w:val="VerbatimChar"/>
+        </w:rPr>
+        <w:t xml:space="preserve">## data:  9 out of 23</w:t>
+      </w:r>
+      <w:r>
+        <w:br w:type="textWrapping"/>
+      </w:r>
+      <w:r>
+        <w:rPr>
+          <w:rStyle w:val="VerbatimChar"/>
+        </w:rPr>
+        <w:t xml:space="preserve">## X-squared = 1.087, df = 1, p-value = 0.2971</w:t>
+      </w:r>
+      <w:r>
+        <w:br w:type="textWrapping"/>
+      </w:r>
+      <w:r>
+        <w:rPr>
+          <w:rStyle w:val="VerbatimChar"/>
+        </w:rPr>
+        <w:t xml:space="preserve">## alternative hypothesis: true p is not equal to 0.5</w:t>
+      </w:r>
+      <w:r>
+        <w:br w:type="textWrapping"/>
+      </w:r>
+      <w:r>
+        <w:rPr>
+          <w:rStyle w:val="VerbatimChar"/>
+        </w:rPr>
+        <w:t xml:space="preserve">## 95 percent confidence interval:</w:t>
+      </w:r>
+      <w:r>
+        <w:br w:type="textWrapping"/>
+      </w:r>
+      <w:r>
+        <w:rPr>
+          <w:rStyle w:val="VerbatimChar"/>
+        </w:rPr>
+        <w:t xml:space="preserve">##  0.2215762 0.5921448</w:t>
+      </w:r>
+      <w:r>
+        <w:br w:type="textWrapping"/>
+      </w:r>
+      <w:r>
+        <w:rPr>
+          <w:rStyle w:val="VerbatimChar"/>
+        </w:rPr>
+        <w:t xml:space="preserve">## sample estimates:</w:t>
+      </w:r>
+      <w:r>
+        <w:br w:type="textWrapping"/>
+      </w:r>
+      <w:r>
+        <w:rPr>
+          <w:rStyle w:val="VerbatimChar"/>
+        </w:rPr>
+        <w:t xml:space="preserve">##         p </w:t>
+      </w:r>
+      <w:r>
+        <w:br w:type="textWrapping"/>
+      </w:r>
+      <w:r>
+        <w:rPr>
+          <w:rStyle w:val="VerbatimChar"/>
+        </w:rPr>
+        <w:t xml:space="preserve">## 0.3913043</w:t>
       </w:r>
     </w:p>
     <w:p>
@@ -876,7 +1025,7 @@
         <w:pStyle w:val="FirstParagraph"/>
       </w:pPr>
       <w:r>
-        <w:t xml:space="preserve">Replace this text with your interpretation here.</w:t>
+        <w:t xml:space="preserve">We are 95% confident that for the population with CP, The Clarke's Sign test will yield a positive result between 22.16% and 59.21% of the time.</w:t>
       </w:r>
     </w:p>
     <w:p>
@@ -913,9 +1062,215 @@
       </w:pPr>
       <w:r>
         <w:rPr>
-          <w:rStyle w:val="CommentTok"/>
-        </w:rPr>
-        <w:t xml:space="preserve"># Insert your R code here.</w:t>
+          <w:rStyle w:val="KeywordTok"/>
+        </w:rPr>
+        <w:t xml:space="preserve">prop.test</w:t>
+      </w:r>
+      <w:r>
+        <w:rPr>
+          <w:rStyle w:val="NormalTok"/>
+        </w:rPr>
+        <w:t xml:space="preserve">(</w:t>
+      </w:r>
+      <w:r>
+        <w:rPr>
+          <w:rStyle w:val="KeywordTok"/>
+        </w:rPr>
+        <w:t xml:space="preserve">c</w:t>
+      </w:r>
+      <w:r>
+        <w:rPr>
+          <w:rStyle w:val="NormalTok"/>
+        </w:rPr>
+        <w:t xml:space="preserve">(</w:t>
+      </w:r>
+      <w:r>
+        <w:rPr>
+          <w:rStyle w:val="DecValTok"/>
+        </w:rPr>
+        <w:t xml:space="preserve">9</w:t>
+      </w:r>
+      <w:r>
+        <w:rPr>
+          <w:rStyle w:val="NormalTok"/>
+        </w:rPr>
+        <w:t xml:space="preserve">, </w:t>
+      </w:r>
+      <w:r>
+        <w:rPr>
+          <w:rStyle w:val="DecValTok"/>
+        </w:rPr>
+        <w:t xml:space="preserve">27</w:t>
+      </w:r>
+      <w:r>
+        <w:rPr>
+          <w:rStyle w:val="NormalTok"/>
+        </w:rPr>
+        <w:t xml:space="preserve">), </w:t>
+      </w:r>
+      <w:r>
+        <w:rPr>
+          <w:rStyle w:val="KeywordTok"/>
+        </w:rPr>
+        <w:t xml:space="preserve">c</w:t>
+      </w:r>
+      <w:r>
+        <w:rPr>
+          <w:rStyle w:val="NormalTok"/>
+        </w:rPr>
+        <w:t xml:space="preserve">(</w:t>
+      </w:r>
+      <w:r>
+        <w:rPr>
+          <w:rStyle w:val="DecValTok"/>
+        </w:rPr>
+        <w:t xml:space="preserve">23</w:t>
+      </w:r>
+      <w:r>
+        <w:rPr>
+          <w:rStyle w:val="NormalTok"/>
+        </w:rPr>
+        <w:t xml:space="preserve">, </w:t>
+      </w:r>
+      <w:r>
+        <w:rPr>
+          <w:rStyle w:val="DecValTok"/>
+        </w:rPr>
+        <w:t xml:space="preserve">83</w:t>
+      </w:r>
+      <w:r>
+        <w:rPr>
+          <w:rStyle w:val="NormalTok"/>
+        </w:rPr>
+        <w:t xml:space="preserve">), </w:t>
+      </w:r>
+      <w:r>
+        <w:rPr>
+          <w:rStyle w:val="DataTypeTok"/>
+        </w:rPr>
+        <w:t xml:space="preserve">correct=</w:t>
+      </w:r>
+      <w:r>
+        <w:rPr>
+          <w:rStyle w:val="OtherTok"/>
+        </w:rPr>
+        <w:t xml:space="preserve">FALSE</w:t>
+      </w:r>
+      <w:r>
+        <w:rPr>
+          <w:rStyle w:val="NormalTok"/>
+        </w:rPr>
+        <w:t xml:space="preserve">)</w:t>
+      </w:r>
+    </w:p>
+    <w:p>
+      <w:pPr>
+        <w:pStyle w:val="SourceCode"/>
+      </w:pPr>
+      <w:r>
+        <w:rPr>
+          <w:rStyle w:val="VerbatimChar"/>
+        </w:rPr>
+        <w:t xml:space="preserve">## </w:t>
+      </w:r>
+      <w:r>
+        <w:br w:type="textWrapping"/>
+      </w:r>
+      <w:r>
+        <w:rPr>
+          <w:rStyle w:val="VerbatimChar"/>
+        </w:rPr>
+        <w:t xml:space="preserve">##  2-sample test for equality of proportions without continuity</w:t>
+      </w:r>
+      <w:r>
+        <w:br w:type="textWrapping"/>
+      </w:r>
+      <w:r>
+        <w:rPr>
+          <w:rStyle w:val="VerbatimChar"/>
+        </w:rPr>
+        <w:t xml:space="preserve">##  correction</w:t>
+      </w:r>
+      <w:r>
+        <w:br w:type="textWrapping"/>
+      </w:r>
+      <w:r>
+        <w:rPr>
+          <w:rStyle w:val="VerbatimChar"/>
+        </w:rPr>
+        <w:t xml:space="preserve">## </w:t>
+      </w:r>
+      <w:r>
+        <w:br w:type="textWrapping"/>
+      </w:r>
+      <w:r>
+        <w:rPr>
+          <w:rStyle w:val="VerbatimChar"/>
+        </w:rPr>
+        <w:t xml:space="preserve">## data:  c(9, 27) out of c(23, 83)</w:t>
+      </w:r>
+      <w:r>
+        <w:br w:type="textWrapping"/>
+      </w:r>
+      <w:r>
+        <w:rPr>
+          <w:rStyle w:val="VerbatimChar"/>
+        </w:rPr>
+        <w:t xml:space="preserve">## X-squared = 0.34982, df = 1, p-value = 0.5542</w:t>
+      </w:r>
+      <w:r>
+        <w:br w:type="textWrapping"/>
+      </w:r>
+      <w:r>
+        <w:rPr>
+          <w:rStyle w:val="VerbatimChar"/>
+        </w:rPr>
+        <w:t xml:space="preserve">## alternative hypothesis: two.sided</w:t>
+      </w:r>
+      <w:r>
+        <w:br w:type="textWrapping"/>
+      </w:r>
+      <w:r>
+        <w:rPr>
+          <w:rStyle w:val="VerbatimChar"/>
+        </w:rPr>
+        <w:t xml:space="preserve">## 95 percent confidence interval:</w:t>
+      </w:r>
+      <w:r>
+        <w:br w:type="textWrapping"/>
+      </w:r>
+      <w:r>
+        <w:rPr>
+          <w:rStyle w:val="VerbatimChar"/>
+        </w:rPr>
+        <w:t xml:space="preserve">##  -0.1574690  0.2894753</w:t>
+      </w:r>
+      <w:r>
+        <w:br w:type="textWrapping"/>
+      </w:r>
+      <w:r>
+        <w:rPr>
+          <w:rStyle w:val="VerbatimChar"/>
+        </w:rPr>
+        <w:t xml:space="preserve">## sample estimates:</w:t>
+      </w:r>
+      <w:r>
+        <w:br w:type="textWrapping"/>
+      </w:r>
+      <w:r>
+        <w:rPr>
+          <w:rStyle w:val="VerbatimChar"/>
+        </w:rPr>
+        <w:t xml:space="preserve">##    prop 1    prop 2 </w:t>
+      </w:r>
+      <w:r>
+        <w:br w:type="textWrapping"/>
+      </w:r>
+      <w:r>
+        <w:rPr>
+          <w:rStyle w:val="VerbatimChar"/>
+        </w:rPr>
+        <w:t xml:space="preserve">## 0.3913043 0.3253012</w:t>
       </w:r>
     </w:p>
     <w:p>
@@ -923,7 +1278,7 @@
         <w:pStyle w:val="FirstParagraph"/>
       </w:pPr>
       <w:r>
-        <w:t xml:space="preserve">Replace this text with your interpretation here.</w:t>
+        <w:t xml:space="preserve">We are 95% that the difference in proportions for the population of patients without CP who get a positive test and for the population of patients with CP who get a positive test is -0.18 to 0.29.</w:t>
       </w:r>
     </w:p>
     <w:p>
@@ -960,9 +1315,53 @@
       </w:pPr>
       <w:r>
         <w:rPr>
-          <w:rStyle w:val="CommentTok"/>
-        </w:rPr>
-        <w:t xml:space="preserve"># Insert your R code here.</w:t>
+          <w:rStyle w:val="NormalTok"/>
+        </w:rPr>
+        <w:t xml:space="preserve">prop1 &lt;-</w:t>
+      </w:r>
+      <w:r>
+        <w:rPr>
+          <w:rStyle w:val="StringTok"/>
+        </w:rPr>
+        <w:t xml:space="preserve"> </w:t>
+      </w:r>
+      <w:r>
+        <w:rPr>
+          <w:rStyle w:val="DecValTok"/>
+        </w:rPr>
+        <w:t xml:space="preserve">9</w:t>
+      </w:r>
+      <w:r>
+        <w:rPr>
+          <w:rStyle w:val="NormalTok"/>
+        </w:rPr>
+        <w:t xml:space="preserve">/</w:t>
+      </w:r>
+      <w:r>
+        <w:rPr>
+          <w:rStyle w:val="DecValTok"/>
+        </w:rPr>
+        <w:t xml:space="preserve">36</w:t>
+      </w:r>
+      <w:r>
+        <w:br w:type="textWrapping"/>
+      </w:r>
+      <w:r>
+        <w:rPr>
+          <w:rStyle w:val="NormalTok"/>
+        </w:rPr>
+        <w:t xml:space="preserve">prop1</w:t>
+      </w:r>
+    </w:p>
+    <w:p>
+      <w:pPr>
+        <w:pStyle w:val="SourceCode"/>
+      </w:pPr>
+      <w:r>
+        <w:rPr>
+          <w:rStyle w:val="VerbatimChar"/>
+        </w:rPr>
+        <w:t xml:space="preserve">## [1] 0.25</w:t>
       </w:r>
     </w:p>
     <w:p>
@@ -999,9 +1398,53 @@
       </w:pPr>
       <w:r>
         <w:rPr>
-          <w:rStyle w:val="CommentTok"/>
-        </w:rPr>
-        <w:t xml:space="preserve"># Insert your R code here.</w:t>
+          <w:rStyle w:val="NormalTok"/>
+        </w:rPr>
+        <w:t xml:space="preserve">prop2 &lt;-</w:t>
+      </w:r>
+      <w:r>
+        <w:rPr>
+          <w:rStyle w:val="StringTok"/>
+        </w:rPr>
+        <w:t xml:space="preserve"> </w:t>
+      </w:r>
+      <w:r>
+        <w:rPr>
+          <w:rStyle w:val="DecValTok"/>
+        </w:rPr>
+        <w:t xml:space="preserve">14</w:t>
+      </w:r>
+      <w:r>
+        <w:rPr>
+          <w:rStyle w:val="NormalTok"/>
+        </w:rPr>
+        <w:t xml:space="preserve">/</w:t>
+      </w:r>
+      <w:r>
+        <w:rPr>
+          <w:rStyle w:val="DecValTok"/>
+        </w:rPr>
+        <w:t xml:space="preserve">70</w:t>
+      </w:r>
+      <w:r>
+        <w:br w:type="textWrapping"/>
+      </w:r>
+      <w:r>
+        <w:rPr>
+          <w:rStyle w:val="NormalTok"/>
+        </w:rPr>
+        <w:t xml:space="preserve">prop2</w:t>
+      </w:r>
+    </w:p>
+    <w:p>
+      <w:pPr>
+        <w:pStyle w:val="SourceCode"/>
+      </w:pPr>
+      <w:r>
+        <w:rPr>
+          <w:rStyle w:val="VerbatimChar"/>
+        </w:rPr>
+        <w:t xml:space="preserve">## [1] 0.2</w:t>
       </w:r>
     </w:p>
     <w:p>
@@ -1038,9 +1481,32 @@
       </w:pPr>
       <w:r>
         <w:rPr>
-          <w:rStyle w:val="CommentTok"/>
-        </w:rPr>
-        <w:t xml:space="preserve"># Insert your R code here.</w:t>
+          <w:rStyle w:val="NormalTok"/>
+        </w:rPr>
+        <w:t xml:space="preserve">prop1 /</w:t>
+      </w:r>
+      <w:r>
+        <w:rPr>
+          <w:rStyle w:val="StringTok"/>
+        </w:rPr>
+        <w:t xml:space="preserve"> </w:t>
+      </w:r>
+      <w:r>
+        <w:rPr>
+          <w:rStyle w:val="NormalTok"/>
+        </w:rPr>
+        <w:t xml:space="preserve">prop2</w:t>
+      </w:r>
+    </w:p>
+    <w:p>
+      <w:pPr>
+        <w:pStyle w:val="SourceCode"/>
+      </w:pPr>
+      <w:r>
+        <w:rPr>
+          <w:rStyle w:val="VerbatimChar"/>
+        </w:rPr>
+        <w:t xml:space="preserve">## [1] 1.25</w:t>
       </w:r>
     </w:p>
     <w:p>
@@ -1077,9 +1543,59 @@
       </w:pPr>
       <w:r>
         <w:rPr>
-          <w:rStyle w:val="CommentTok"/>
-        </w:rPr>
-        <w:t xml:space="preserve"># Insert your R code here.</w:t>
+          <w:rStyle w:val="NormalTok"/>
+        </w:rPr>
+        <w:t xml:space="preserve">odds1 &lt;-</w:t>
+      </w:r>
+      <w:r>
+        <w:rPr>
+          <w:rStyle w:val="StringTok"/>
+        </w:rPr>
+        <w:t xml:space="preserve"> </w:t>
+      </w:r>
+      <w:r>
+        <w:rPr>
+          <w:rStyle w:val="DecValTok"/>
+        </w:rPr>
+        <w:t xml:space="preserve">9</w:t>
+      </w:r>
+      <w:r>
+        <w:rPr>
+          <w:rStyle w:val="NormalTok"/>
+        </w:rPr>
+        <w:t xml:space="preserve">/</w:t>
+      </w:r>
+      <w:r>
+        <w:rPr>
+          <w:rStyle w:val="DecValTok"/>
+        </w:rPr>
+        <w:t xml:space="preserve">27</w:t>
+      </w:r>
+      <w:r>
+        <w:rPr>
+          <w:rStyle w:val="NormalTok"/>
+        </w:rPr>
+        <w:t xml:space="preserve"> </w:t>
+      </w:r>
+      <w:r>
+        <w:br w:type="textWrapping"/>
+      </w:r>
+      <w:r>
+        <w:rPr>
+          <w:rStyle w:val="NormalTok"/>
+        </w:rPr>
+        <w:t xml:space="preserve">odds1</w:t>
+      </w:r>
+    </w:p>
+    <w:p>
+      <w:pPr>
+        <w:pStyle w:val="SourceCode"/>
+      </w:pPr>
+      <w:r>
+        <w:rPr>
+          <w:rStyle w:val="VerbatimChar"/>
+        </w:rPr>
+        <w:t xml:space="preserve">## [1] 0.3333333</w:t>
       </w:r>
     </w:p>
     <w:p>
@@ -1116,9 +1632,65 @@
       </w:pPr>
       <w:r>
         <w:rPr>
-          <w:rStyle w:val="CommentTok"/>
-        </w:rPr>
-        <w:t xml:space="preserve"># Insert your R code here.</w:t>
+          <w:rStyle w:val="NormalTok"/>
+        </w:rPr>
+        <w:t xml:space="preserve">odds2 &lt;-</w:t>
+      </w:r>
+      <w:r>
+        <w:rPr>
+          <w:rStyle w:val="StringTok"/>
+        </w:rPr>
+        <w:t xml:space="preserve"> </w:t>
+      </w:r>
+      <w:r>
+        <w:rPr>
+          <w:rStyle w:val="DecValTok"/>
+        </w:rPr>
+        <w:t xml:space="preserve">14</w:t>
+      </w:r>
+      <w:r>
+        <w:rPr>
+          <w:rStyle w:val="NormalTok"/>
+        </w:rPr>
+        <w:t xml:space="preserve">/</w:t>
+      </w:r>
+      <w:r>
+        <w:rPr>
+          <w:rStyle w:val="DecValTok"/>
+        </w:rPr>
+        <w:t xml:space="preserve">56</w:t>
+      </w:r>
+      <w:r>
+        <w:rPr>
+          <w:rStyle w:val="NormalTok"/>
+        </w:rPr>
+        <w:t xml:space="preserve"> </w:t>
+      </w:r>
+      <w:r>
+        <w:rPr>
+          <w:rStyle w:val="NormalTok"/>
+        </w:rPr>
+        <w:t xml:space="preserve"> </w:t>
+      </w:r>
+      <w:r>
+        <w:br w:type="textWrapping"/>
+      </w:r>
+      <w:r>
+        <w:rPr>
+          <w:rStyle w:val="NormalTok"/>
+        </w:rPr>
+        <w:t xml:space="preserve">odds2</w:t>
+      </w:r>
+    </w:p>
+    <w:p>
+      <w:pPr>
+        <w:pStyle w:val="SourceCode"/>
+      </w:pPr>
+      <w:r>
+        <w:rPr>
+          <w:rStyle w:val="VerbatimChar"/>
+        </w:rPr>
+        <w:t xml:space="preserve">## [1] 0.25</w:t>
       </w:r>
     </w:p>
     <w:p>
@@ -1155,9 +1727,32 @@
       </w:pPr>
       <w:r>
         <w:rPr>
-          <w:rStyle w:val="CommentTok"/>
-        </w:rPr>
-        <w:t xml:space="preserve"># Insert your R code here.</w:t>
+          <w:rStyle w:val="NormalTok"/>
+        </w:rPr>
+        <w:t xml:space="preserve">odds1 /</w:t>
+      </w:r>
+      <w:r>
+        <w:rPr>
+          <w:rStyle w:val="StringTok"/>
+        </w:rPr>
+        <w:t xml:space="preserve"> </w:t>
+      </w:r>
+      <w:r>
+        <w:rPr>
+          <w:rStyle w:val="NormalTok"/>
+        </w:rPr>
+        <w:t xml:space="preserve">odds2</w:t>
+      </w:r>
+    </w:p>
+    <w:p>
+      <w:pPr>
+        <w:pStyle w:val="SourceCode"/>
+      </w:pPr>
+      <w:r>
+        <w:rPr>
+          <w:rStyle w:val="VerbatimChar"/>
+        </w:rPr>
+        <w:t xml:space="preserve">## [1] 1.333333</w:t>
       </w:r>
     </w:p>
     <w:p>
@@ -1193,7 +1788,7 @@
         <w:pStyle w:val="FirstParagraph"/>
       </w:pPr>
       <w:r>
-        <w:t xml:space="preserve">Replace this text with your interpretation here.</w:t>
+        <w:t xml:space="preserve">The odds of having CP is 33% higher when the Clarke's Sign test is positive versus when it is negative.</w:t>
       </w:r>
     </w:p>
     <w:p>
@@ -1230,9 +1825,199 @@
       </w:pPr>
       <w:r>
         <w:rPr>
-          <w:rStyle w:val="CommentTok"/>
-        </w:rPr>
-        <w:t xml:space="preserve"># Insert your R code here.</w:t>
+          <w:rStyle w:val="KeywordTok"/>
+        </w:rPr>
+        <w:t xml:space="preserve">oddsRatio</w:t>
+      </w:r>
+      <w:r>
+        <w:rPr>
+          <w:rStyle w:val="NormalTok"/>
+        </w:rPr>
+        <w:t xml:space="preserve">(cp, </w:t>
+      </w:r>
+      <w:r>
+        <w:rPr>
+          <w:rStyle w:val="DataTypeTok"/>
+        </w:rPr>
+        <w:t xml:space="preserve">verbose=</w:t>
+      </w:r>
+      <w:r>
+        <w:rPr>
+          <w:rStyle w:val="OtherTok"/>
+        </w:rPr>
+        <w:t xml:space="preserve">TRUE</w:t>
+      </w:r>
+      <w:r>
+        <w:rPr>
+          <w:rStyle w:val="NormalTok"/>
+        </w:rPr>
+        <w:t xml:space="preserve">)</w:t>
+      </w:r>
+    </w:p>
+    <w:p>
+      <w:pPr>
+        <w:pStyle w:val="SourceCode"/>
+      </w:pPr>
+      <w:r>
+        <w:rPr>
+          <w:rStyle w:val="VerbatimChar"/>
+        </w:rPr>
+        <w:t xml:space="preserve">## </w:t>
+      </w:r>
+      <w:r>
+        <w:br w:type="textWrapping"/>
+      </w:r>
+      <w:r>
+        <w:rPr>
+          <w:rStyle w:val="VerbatimChar"/>
+        </w:rPr>
+        <w:t xml:space="preserve">## Odds Ratio</w:t>
+      </w:r>
+      <w:r>
+        <w:br w:type="textWrapping"/>
+      </w:r>
+      <w:r>
+        <w:rPr>
+          <w:rStyle w:val="VerbatimChar"/>
+        </w:rPr>
+        <w:t xml:space="preserve">## </w:t>
+      </w:r>
+      <w:r>
+        <w:br w:type="textWrapping"/>
+      </w:r>
+      <w:r>
+        <w:rPr>
+          <w:rStyle w:val="VerbatimChar"/>
+        </w:rPr>
+        <w:t xml:space="preserve">## Proportions</w:t>
+      </w:r>
+      <w:r>
+        <w:br w:type="textWrapping"/>
+      </w:r>
+      <w:r>
+        <w:rPr>
+          <w:rStyle w:val="VerbatimChar"/>
+        </w:rPr>
+        <w:t xml:space="preserve">##     Prop. 1:  0.25 </w:t>
+      </w:r>
+      <w:r>
+        <w:br w:type="textWrapping"/>
+      </w:r>
+      <w:r>
+        <w:rPr>
+          <w:rStyle w:val="VerbatimChar"/>
+        </w:rPr>
+        <w:t xml:space="preserve">##     Prop. 2:  0.2 </w:t>
+      </w:r>
+      <w:r>
+        <w:br w:type="textWrapping"/>
+      </w:r>
+      <w:r>
+        <w:rPr>
+          <w:rStyle w:val="VerbatimChar"/>
+        </w:rPr>
+        <w:t xml:space="preserve">##   Rel. Risk:  0.8 </w:t>
+      </w:r>
+      <w:r>
+        <w:br w:type="textWrapping"/>
+      </w:r>
+      <w:r>
+        <w:rPr>
+          <w:rStyle w:val="VerbatimChar"/>
+        </w:rPr>
+        <w:t xml:space="preserve">## </w:t>
+      </w:r>
+      <w:r>
+        <w:br w:type="textWrapping"/>
+      </w:r>
+      <w:r>
+        <w:rPr>
+          <w:rStyle w:val="VerbatimChar"/>
+        </w:rPr>
+        <w:t xml:space="preserve">## Odds</w:t>
+      </w:r>
+      <w:r>
+        <w:br w:type="textWrapping"/>
+      </w:r>
+      <w:r>
+        <w:rPr>
+          <w:rStyle w:val="VerbatimChar"/>
+        </w:rPr>
+        <w:t xml:space="preserve">##      Odds 1:  0.3333 </w:t>
+      </w:r>
+      <w:r>
+        <w:br w:type="textWrapping"/>
+      </w:r>
+      <w:r>
+        <w:rPr>
+          <w:rStyle w:val="VerbatimChar"/>
+        </w:rPr>
+        <w:t xml:space="preserve">##      Odds 2:  0.25 </w:t>
+      </w:r>
+      <w:r>
+        <w:br w:type="textWrapping"/>
+      </w:r>
+      <w:r>
+        <w:rPr>
+          <w:rStyle w:val="VerbatimChar"/>
+        </w:rPr>
+        <w:t xml:space="preserve">##  Odds Ratio:  0.75 </w:t>
+      </w:r>
+      <w:r>
+        <w:br w:type="textWrapping"/>
+      </w:r>
+      <w:r>
+        <w:rPr>
+          <w:rStyle w:val="VerbatimChar"/>
+        </w:rPr>
+        <w:t xml:space="preserve">## </w:t>
+      </w:r>
+      <w:r>
+        <w:br w:type="textWrapping"/>
+      </w:r>
+      <w:r>
+        <w:rPr>
+          <w:rStyle w:val="VerbatimChar"/>
+        </w:rPr>
+        <w:t xml:space="preserve">## 95 percent confidence interval:</w:t>
+      </w:r>
+      <w:r>
+        <w:br w:type="textWrapping"/>
+      </w:r>
+      <w:r>
+        <w:rPr>
+          <w:rStyle w:val="VerbatimChar"/>
+        </w:rPr>
+        <w:t xml:space="preserve">##   0.3838 &lt; RR &lt; 1.668 </w:t>
+      </w:r>
+      <w:r>
+        <w:br w:type="textWrapping"/>
+      </w:r>
+      <w:r>
+        <w:rPr>
+          <w:rStyle w:val="VerbatimChar"/>
+        </w:rPr>
+        <w:t xml:space="preserve">##   0.2886 &lt; OR &lt; 1.949 </w:t>
+      </w:r>
+      <w:r>
+        <w:br w:type="textWrapping"/>
+      </w:r>
+      <w:r>
+        <w:rPr>
+          <w:rStyle w:val="VerbatimChar"/>
+        </w:rPr>
+        <w:t xml:space="preserve">## NULL</w:t>
+      </w:r>
+    </w:p>
+    <w:p>
+      <w:pPr>
+        <w:pStyle w:val="SourceCode"/>
+      </w:pPr>
+      <w:r>
+        <w:rPr>
+          <w:rStyle w:val="VerbatimChar"/>
+        </w:rPr>
+        <w:t xml:space="preserve">## [1] 0.75</w:t>
       </w:r>
     </w:p>
     <w:p>
@@ -1240,7 +2025,7 @@
         <w:pStyle w:val="FirstParagraph"/>
       </w:pPr>
       <w:r>
-        <w:t xml:space="preserve">Replace this text with your interpretation here.</w:t>
+        <w:t xml:space="preserve">We are 95% confident that the odds of having CP when the test is negative is 28.90% to 195% that of having CP when the test is positive. (Note: the odds ratio function in R is computing the odds ratio as Odds 2 / Odds 1 and the confidence interval is based on that)</w:t>
       </w:r>
     </w:p>
     <w:p>
@@ -1726,9 +2511,284 @@
       </w:pPr>
       <w:r>
         <w:rPr>
-          <w:rStyle w:val="CommentTok"/>
-        </w:rPr>
-        <w:t xml:space="preserve"># Insert your R code here.</w:t>
+          <w:rStyle w:val="NormalTok"/>
+        </w:rPr>
+        <w:t xml:space="preserve">observed &lt;-</w:t>
+      </w:r>
+      <w:r>
+        <w:rPr>
+          <w:rStyle w:val="StringTok"/>
+        </w:rPr>
+        <w:t xml:space="preserve"> </w:t>
+      </w:r>
+      <w:r>
+        <w:rPr>
+          <w:rStyle w:val="KeywordTok"/>
+        </w:rPr>
+        <w:t xml:space="preserve">c</w:t>
+      </w:r>
+      <w:r>
+        <w:rPr>
+          <w:rStyle w:val="NormalTok"/>
+        </w:rPr>
+        <w:t xml:space="preserve">(</w:t>
+      </w:r>
+      <w:r>
+        <w:rPr>
+          <w:rStyle w:val="DecValTok"/>
+        </w:rPr>
+        <w:t xml:space="preserve">14</w:t>
+      </w:r>
+      <w:r>
+        <w:rPr>
+          <w:rStyle w:val="NormalTok"/>
+        </w:rPr>
+        <w:t xml:space="preserve">, </w:t>
+      </w:r>
+      <w:r>
+        <w:rPr>
+          <w:rStyle w:val="DecValTok"/>
+        </w:rPr>
+        <w:t xml:space="preserve">15</w:t>
+      </w:r>
+      <w:r>
+        <w:rPr>
+          <w:rStyle w:val="NormalTok"/>
+        </w:rPr>
+        <w:t xml:space="preserve">, </w:t>
+      </w:r>
+      <w:r>
+        <w:rPr>
+          <w:rStyle w:val="DecValTok"/>
+        </w:rPr>
+        <w:t xml:space="preserve">22</w:t>
+      </w:r>
+      <w:r>
+        <w:rPr>
+          <w:rStyle w:val="NormalTok"/>
+        </w:rPr>
+        <w:t xml:space="preserve">, </w:t>
+      </w:r>
+      <w:r>
+        <w:rPr>
+          <w:rStyle w:val="DecValTok"/>
+        </w:rPr>
+        <w:t xml:space="preserve">30</w:t>
+      </w:r>
+      <w:r>
+        <w:rPr>
+          <w:rStyle w:val="NormalTok"/>
+        </w:rPr>
+        <w:t xml:space="preserve">, </w:t>
+      </w:r>
+      <w:r>
+        <w:rPr>
+          <w:rStyle w:val="DecValTok"/>
+        </w:rPr>
+        <w:t xml:space="preserve">19</w:t>
+      </w:r>
+      <w:r>
+        <w:rPr>
+          <w:rStyle w:val="NormalTok"/>
+        </w:rPr>
+        <w:t xml:space="preserve">, </w:t>
+      </w:r>
+      <w:r>
+        <w:rPr>
+          <w:rStyle w:val="DecValTok"/>
+        </w:rPr>
+        <w:t xml:space="preserve">25</w:t>
+      </w:r>
+      <w:r>
+        <w:rPr>
+          <w:rStyle w:val="NormalTok"/>
+        </w:rPr>
+        <w:t xml:space="preserve">)</w:t>
+      </w:r>
+      <w:r>
+        <w:br w:type="textWrapping"/>
+      </w:r>
+      <w:r>
+        <w:rPr>
+          <w:rStyle w:val="NormalTok"/>
+        </w:rPr>
+        <w:t xml:space="preserve">proportions &lt;-</w:t>
+      </w:r>
+      <w:r>
+        <w:rPr>
+          <w:rStyle w:val="StringTok"/>
+        </w:rPr>
+        <w:t xml:space="preserve"> </w:t>
+      </w:r>
+      <w:r>
+        <w:rPr>
+          <w:rStyle w:val="KeywordTok"/>
+        </w:rPr>
+        <w:t xml:space="preserve">c</w:t>
+      </w:r>
+      <w:r>
+        <w:rPr>
+          <w:rStyle w:val="NormalTok"/>
+        </w:rPr>
+        <w:t xml:space="preserve">(</w:t>
+      </w:r>
+      <w:r>
+        <w:rPr>
+          <w:rStyle w:val="FloatTok"/>
+        </w:rPr>
+        <w:t xml:space="preserve">0.15</w:t>
+      </w:r>
+      <w:r>
+        <w:rPr>
+          <w:rStyle w:val="NormalTok"/>
+        </w:rPr>
+        <w:t xml:space="preserve">, </w:t>
+      </w:r>
+      <w:r>
+        <w:rPr>
+          <w:rStyle w:val="FloatTok"/>
+        </w:rPr>
+        <w:t xml:space="preserve">0.09</w:t>
+      </w:r>
+      <w:r>
+        <w:rPr>
+          <w:rStyle w:val="NormalTok"/>
+        </w:rPr>
+        <w:t xml:space="preserve">, </w:t>
+      </w:r>
+      <w:r>
+        <w:rPr>
+          <w:rStyle w:val="FloatTok"/>
+        </w:rPr>
+        <w:t xml:space="preserve">0.29</w:t>
+      </w:r>
+      <w:r>
+        <w:rPr>
+          <w:rStyle w:val="NormalTok"/>
+        </w:rPr>
+        <w:t xml:space="preserve">, </w:t>
+      </w:r>
+      <w:r>
+        <w:rPr>
+          <w:rStyle w:val="FloatTok"/>
+        </w:rPr>
+        <w:t xml:space="preserve">0.21</w:t>
+      </w:r>
+      <w:r>
+        <w:rPr>
+          <w:rStyle w:val="NormalTok"/>
+        </w:rPr>
+        <w:t xml:space="preserve">, </w:t>
+      </w:r>
+      <w:r>
+        <w:rPr>
+          <w:rStyle w:val="FloatTok"/>
+        </w:rPr>
+        <w:t xml:space="preserve">0.12</w:t>
+      </w:r>
+      <w:r>
+        <w:rPr>
+          <w:rStyle w:val="NormalTok"/>
+        </w:rPr>
+        <w:t xml:space="preserve">, </w:t>
+      </w:r>
+      <w:r>
+        <w:rPr>
+          <w:rStyle w:val="FloatTok"/>
+        </w:rPr>
+        <w:t xml:space="preserve">0.14</w:t>
+      </w:r>
+      <w:r>
+        <w:rPr>
+          <w:rStyle w:val="NormalTok"/>
+        </w:rPr>
+        <w:t xml:space="preserve">)</w:t>
+      </w:r>
+      <w:r>
+        <w:br w:type="textWrapping"/>
+      </w:r>
+      <w:r>
+        <w:rPr>
+          <w:rStyle w:val="KeywordTok"/>
+        </w:rPr>
+        <w:t xml:space="preserve">chisq.test</w:t>
+      </w:r>
+      <w:r>
+        <w:rPr>
+          <w:rStyle w:val="NormalTok"/>
+        </w:rPr>
+        <w:t xml:space="preserve">(</w:t>
+      </w:r>
+      <w:r>
+        <w:rPr>
+          <w:rStyle w:val="DataTypeTok"/>
+        </w:rPr>
+        <w:t xml:space="preserve">x=</w:t>
+      </w:r>
+      <w:r>
+        <w:rPr>
+          <w:rStyle w:val="NormalTok"/>
+        </w:rPr>
+        <w:t xml:space="preserve">observed, </w:t>
+      </w:r>
+      <w:r>
+        <w:rPr>
+          <w:rStyle w:val="DataTypeTok"/>
+        </w:rPr>
+        <w:t xml:space="preserve">p=</w:t>
+      </w:r>
+      <w:r>
+        <w:rPr>
+          <w:rStyle w:val="NormalTok"/>
+        </w:rPr>
+        <w:t xml:space="preserve">proportions)</w:t>
+      </w:r>
+    </w:p>
+    <w:p>
+      <w:pPr>
+        <w:pStyle w:val="SourceCode"/>
+      </w:pPr>
+      <w:r>
+        <w:rPr>
+          <w:rStyle w:val="VerbatimChar"/>
+        </w:rPr>
+        <w:t xml:space="preserve">## </w:t>
+      </w:r>
+      <w:r>
+        <w:br w:type="textWrapping"/>
+      </w:r>
+      <w:r>
+        <w:rPr>
+          <w:rStyle w:val="VerbatimChar"/>
+        </w:rPr>
+        <w:t xml:space="preserve">##  Chi-squared test for given probabilities</w:t>
+      </w:r>
+      <w:r>
+        <w:br w:type="textWrapping"/>
+      </w:r>
+      <w:r>
+        <w:rPr>
+          <w:rStyle w:val="VerbatimChar"/>
+        </w:rPr>
+        <w:t xml:space="preserve">## </w:t>
+      </w:r>
+      <w:r>
+        <w:br w:type="textWrapping"/>
+      </w:r>
+      <w:r>
+        <w:rPr>
+          <w:rStyle w:val="VerbatimChar"/>
+        </w:rPr>
+        <w:t xml:space="preserve">## data:  observed</w:t>
+      </w:r>
+      <w:r>
+        <w:br w:type="textWrapping"/>
+      </w:r>
+      <w:r>
+        <w:rPr>
+          <w:rStyle w:val="VerbatimChar"/>
+        </w:rPr>
+        <w:t xml:space="preserve">## X-squared = 12.872, df = 5, p-value = 0.02461</w:t>
       </w:r>
     </w:p>
     <w:p>
@@ -1736,7 +2796,24 @@
         <w:pStyle w:val="FirstParagraph"/>
       </w:pPr>
       <w:r>
-        <w:t xml:space="preserve">Replace this text with your interpretation here.</w:t>
+        <w:t xml:space="preserve">At</w:t>
+      </w:r>
+      <w:r>
+        <w:t xml:space="preserve"> </w:t>
+      </w:r>
+      <m:oMath>
+        <m:r>
+          <m:t>α</m:t>
+        </m:r>
+        <m:r>
+          <m:t>=</m:t>
+        </m:r>
+        <m:r>
+          <m:t>0.05</m:t>
+        </m:r>
+      </m:oMath>
+      <w:r>
+        <w:t xml:space="preserve">, we fail to reject the null hypothesis test (p = 0.02461). That is to say, we cannot say that the observed values differ significantly from described proportions.</w:t>
       </w:r>
     </w:p>
     <w:p>
@@ -1773,9 +2850,26 @@
       </w:pPr>
       <w:r>
         <w:rPr>
-          <w:rStyle w:val="CommentTok"/>
-        </w:rPr>
-        <w:t xml:space="preserve"># Insert your R code here.</w:t>
+          <w:rStyle w:val="DecValTok"/>
+        </w:rPr>
+        <w:t xml:space="preserve">125</w:t>
+      </w:r>
+      <w:r>
+        <w:rPr>
+          <w:rStyle w:val="NormalTok"/>
+        </w:rPr>
+        <w:t xml:space="preserve">*proportions</w:t>
+      </w:r>
+    </w:p>
+    <w:p>
+      <w:pPr>
+        <w:pStyle w:val="SourceCode"/>
+      </w:pPr>
+      <w:r>
+        <w:rPr>
+          <w:rStyle w:val="VerbatimChar"/>
+        </w:rPr>
+        <w:t xml:space="preserve">## [1] 18.75 11.25 36.25 26.25 15.00 17.50</w:t>
       </w:r>
     </w:p>
     <w:p>
@@ -1783,7 +2877,7 @@
         <w:pStyle w:val="FirstParagraph"/>
       </w:pPr>
       <w:r>
-        <w:t xml:space="preserve">Replace this text with your interpretation here.</w:t>
+        <w:t xml:space="preserve">To get the expected values we are multiplying the total sample size with the proportions. We have a requirement that all expected values (not observed values) have a value greater than 5. This sample passes that requirement.</w:t>
       </w:r>
     </w:p>
     <w:p>
@@ -1838,9 +2932,105 @@
       </w:pPr>
       <w:r>
         <w:rPr>
-          <w:rStyle w:val="CommentTok"/>
-        </w:rPr>
-        <w:t xml:space="preserve"># Insert your R code here.</w:t>
+          <w:rStyle w:val="NormalTok"/>
+        </w:rPr>
+        <w:t xml:space="preserve">seatBelt &lt;-</w:t>
+      </w:r>
+      <w:r>
+        <w:rPr>
+          <w:rStyle w:val="StringTok"/>
+        </w:rPr>
+        <w:t xml:space="preserve"> </w:t>
+      </w:r>
+      <w:r>
+        <w:rPr>
+          <w:rStyle w:val="KeywordTok"/>
+        </w:rPr>
+        <w:t xml:space="preserve">matrix</w:t>
+      </w:r>
+      <w:r>
+        <w:rPr>
+          <w:rStyle w:val="NormalTok"/>
+        </w:rPr>
+        <w:t xml:space="preserve">(</w:t>
+      </w:r>
+      <w:r>
+        <w:rPr>
+          <w:rStyle w:val="KeywordTok"/>
+        </w:rPr>
+        <w:t xml:space="preserve">c</w:t>
+      </w:r>
+      <w:r>
+        <w:rPr>
+          <w:rStyle w:val="NormalTok"/>
+        </w:rPr>
+        <w:t xml:space="preserve">(</w:t>
+      </w:r>
+      <w:r>
+        <w:rPr>
+          <w:rStyle w:val="DecValTok"/>
+        </w:rPr>
+        <w:t xml:space="preserve">17</w:t>
+      </w:r>
+      <w:r>
+        <w:rPr>
+          <w:rStyle w:val="NormalTok"/>
+        </w:rPr>
+        <w:t xml:space="preserve">,</w:t>
+      </w:r>
+      <w:r>
+        <w:rPr>
+          <w:rStyle w:val="DecValTok"/>
+        </w:rPr>
+        <w:t xml:space="preserve">3</w:t>
+      </w:r>
+      <w:r>
+        <w:rPr>
+          <w:rStyle w:val="NormalTok"/>
+        </w:rPr>
+        <w:t xml:space="preserve">,</w:t>
+      </w:r>
+      <w:r>
+        <w:rPr>
+          <w:rStyle w:val="DecValTok"/>
+        </w:rPr>
+        <w:t xml:space="preserve">12</w:t>
+      </w:r>
+      <w:r>
+        <w:rPr>
+          <w:rStyle w:val="NormalTok"/>
+        </w:rPr>
+        <w:t xml:space="preserve">,</w:t>
+      </w:r>
+      <w:r>
+        <w:rPr>
+          <w:rStyle w:val="DecValTok"/>
+        </w:rPr>
+        <w:t xml:space="preserve">8</w:t>
+      </w:r>
+      <w:r>
+        <w:rPr>
+          <w:rStyle w:val="NormalTok"/>
+        </w:rPr>
+        <w:t xml:space="preserve">), </w:t>
+      </w:r>
+      <w:r>
+        <w:rPr>
+          <w:rStyle w:val="DataTypeTok"/>
+        </w:rPr>
+        <w:t xml:space="preserve">nrow=</w:t>
+      </w:r>
+      <w:r>
+        <w:rPr>
+          <w:rStyle w:val="DecValTok"/>
+        </w:rPr>
+        <w:t xml:space="preserve">2</w:t>
+      </w:r>
+      <w:r>
+        <w:rPr>
+          <w:rStyle w:val="NormalTok"/>
+        </w:rPr>
+        <w:t xml:space="preserve">)</w:t>
       </w:r>
     </w:p>
     <w:p>
@@ -1877,17 +3067,466 @@
       </w:pPr>
       <w:r>
         <w:rPr>
-          <w:rStyle w:val="CommentTok"/>
-        </w:rPr>
-        <w:t xml:space="preserve"># Insert your R code here.</w:t>
+          <w:rStyle w:val="NormalTok"/>
+        </w:rPr>
+        <w:t xml:space="preserve">result &lt;-</w:t>
+      </w:r>
+      <w:r>
+        <w:rPr>
+          <w:rStyle w:val="StringTok"/>
+        </w:rPr>
+        <w:t xml:space="preserve"> </w:t>
+      </w:r>
+      <w:r>
+        <w:rPr>
+          <w:rStyle w:val="KeywordTok"/>
+        </w:rPr>
+        <w:t xml:space="preserve">chisq.test</w:t>
+      </w:r>
+      <w:r>
+        <w:rPr>
+          <w:rStyle w:val="NormalTok"/>
+        </w:rPr>
+        <w:t xml:space="preserve">(seatBelt)</w:t>
+      </w:r>
+      <w:r>
+        <w:br w:type="textWrapping"/>
+      </w:r>
+      <w:r>
+        <w:rPr>
+          <w:rStyle w:val="NormalTok"/>
+        </w:rPr>
+        <w:t xml:space="preserve">result$expected</w:t>
+      </w:r>
+    </w:p>
+    <w:p>
+      <w:pPr>
+        <w:pStyle w:val="SourceCode"/>
+      </w:pPr>
+      <w:r>
+        <w:rPr>
+          <w:rStyle w:val="VerbatimChar"/>
+        </w:rPr>
+        <w:t xml:space="preserve">##      [,1] [,2]</w:t>
+      </w:r>
+      <w:r>
+        <w:br w:type="textWrapping"/>
+      </w:r>
+      <w:r>
+        <w:rPr>
+          <w:rStyle w:val="VerbatimChar"/>
+        </w:rPr>
+        <w:t xml:space="preserve">## [1,] 14.5 14.5</w:t>
+      </w:r>
+      <w:r>
+        <w:br w:type="textWrapping"/>
+      </w:r>
+      <w:r>
+        <w:rPr>
+          <w:rStyle w:val="VerbatimChar"/>
+        </w:rPr>
+        <w:t xml:space="preserve">## [2,]  5.5  5.5</w:t>
+      </w:r>
+    </w:p>
+    <w:p>
+      <w:pPr>
+        <w:pStyle w:val="SourceCode"/>
+      </w:pPr>
+      <w:r>
+        <w:rPr>
+          <w:rStyle w:val="NormalTok"/>
+        </w:rPr>
+        <w:t xml:space="preserve">result</w:t>
+      </w:r>
+    </w:p>
+    <w:p>
+      <w:pPr>
+        <w:pStyle w:val="SourceCode"/>
+      </w:pPr>
+      <w:r>
+        <w:rPr>
+          <w:rStyle w:val="VerbatimChar"/>
+        </w:rPr>
+        <w:t xml:space="preserve">## </w:t>
+      </w:r>
+      <w:r>
+        <w:br w:type="textWrapping"/>
+      </w:r>
+      <w:r>
+        <w:rPr>
+          <w:rStyle w:val="VerbatimChar"/>
+        </w:rPr>
+        <w:t xml:space="preserve">##  Pearson's Chi-squared test with Yates' continuity correction</w:t>
+      </w:r>
+      <w:r>
+        <w:br w:type="textWrapping"/>
+      </w:r>
+      <w:r>
+        <w:rPr>
+          <w:rStyle w:val="VerbatimChar"/>
+        </w:rPr>
+        <w:t xml:space="preserve">## </w:t>
+      </w:r>
+      <w:r>
+        <w:br w:type="textWrapping"/>
+      </w:r>
+      <w:r>
+        <w:rPr>
+          <w:rStyle w:val="VerbatimChar"/>
+        </w:rPr>
+        <w:t xml:space="preserve">## data:  seatBelt</w:t>
+      </w:r>
+      <w:r>
+        <w:br w:type="textWrapping"/>
+      </w:r>
+      <w:r>
+        <w:rPr>
+          <w:rStyle w:val="VerbatimChar"/>
+        </w:rPr>
+        <w:t xml:space="preserve">## X-squared = 2.0063, df = 1, p-value = 0.1567</w:t>
       </w:r>
     </w:p>
     <w:p>
       <w:pPr>
         <w:pStyle w:val="FirstParagraph"/>
       </w:pPr>
-      <w:r>
-        <w:t xml:space="preserve">Replace this text with your answer here.</w:t>
+      <m:oMath>
+        <m:sSub>
+          <m:e>
+            <m:r>
+              <m:t>H</m:t>
+            </m:r>
+          </m:e>
+          <m:sub>
+            <m:r>
+              <m:t>0</m:t>
+            </m:r>
+          </m:sub>
+        </m:sSub>
+        <m:r>
+          <m:t>:</m:t>
+        </m:r>
+        <m:r>
+          <m:t>A</m:t>
+        </m:r>
+        <m:r>
+          <m:t>g</m:t>
+        </m:r>
+        <m:r>
+          <m:t>e</m:t>
+        </m:r>
+        <m:r>
+          <m:t> </m:t>
+        </m:r>
+        <m:r>
+          <m:t>g</m:t>
+        </m:r>
+        <m:r>
+          <m:t>r</m:t>
+        </m:r>
+        <m:r>
+          <m:t>o</m:t>
+        </m:r>
+        <m:r>
+          <m:t>u</m:t>
+        </m:r>
+        <m:r>
+          <m:t>p</m:t>
+        </m:r>
+        <m:r>
+          <m:t> </m:t>
+        </m:r>
+        <m:r>
+          <m:t>a</m:t>
+        </m:r>
+        <m:r>
+          <m:t>n</m:t>
+        </m:r>
+        <m:r>
+          <m:t>d</m:t>
+        </m:r>
+        <m:r>
+          <m:t> </m:t>
+        </m:r>
+        <m:r>
+          <m:t>s</m:t>
+        </m:r>
+        <m:r>
+          <m:t>e</m:t>
+        </m:r>
+        <m:r>
+          <m:t>a</m:t>
+        </m:r>
+        <m:r>
+          <m:t>t</m:t>
+        </m:r>
+        <m:r>
+          <m:t> </m:t>
+        </m:r>
+        <m:r>
+          <m:t>b</m:t>
+        </m:r>
+        <m:r>
+          <m:t>e</m:t>
+        </m:r>
+        <m:r>
+          <m:t>l</m:t>
+        </m:r>
+        <m:r>
+          <m:t>t</m:t>
+        </m:r>
+        <m:r>
+          <m:t> </m:t>
+        </m:r>
+        <m:r>
+          <m:t>w</m:t>
+        </m:r>
+        <m:r>
+          <m:t>e</m:t>
+        </m:r>
+        <m:r>
+          <m:t>a</m:t>
+        </m:r>
+        <m:r>
+          <m:t>r</m:t>
+        </m:r>
+        <m:r>
+          <m:t>i</m:t>
+        </m:r>
+        <m:r>
+          <m:t>n</m:t>
+        </m:r>
+        <m:r>
+          <m:t>g</m:t>
+        </m:r>
+        <m:r>
+          <m:t> </m:t>
+        </m:r>
+        <m:r>
+          <m:t>i</m:t>
+        </m:r>
+        <m:r>
+          <m:t>s</m:t>
+        </m:r>
+        <m:r>
+          <m:t> </m:t>
+        </m:r>
+        <m:r>
+          <m:t>i</m:t>
+        </m:r>
+        <m:r>
+          <m:t>n</m:t>
+        </m:r>
+        <m:r>
+          <m:t>d</m:t>
+        </m:r>
+        <m:r>
+          <m:t>e</m:t>
+        </m:r>
+        <m:r>
+          <m:t>p</m:t>
+        </m:r>
+        <m:r>
+          <m:t>e</m:t>
+        </m:r>
+        <m:r>
+          <m:t>n</m:t>
+        </m:r>
+        <m:r>
+          <m:t>d</m:t>
+        </m:r>
+        <m:r>
+          <m:t>e</m:t>
+        </m:r>
+        <m:r>
+          <m:t>n</m:t>
+        </m:r>
+        <m:r>
+          <m:t>t</m:t>
+        </m:r>
+      </m:oMath>
+      <w:r>
+        <w:t xml:space="preserve"> </w:t>
+      </w:r>
+      <m:oMath>
+        <m:sSub>
+          <m:e>
+            <m:r>
+              <m:t>H</m:t>
+            </m:r>
+          </m:e>
+          <m:sub>
+            <m:r>
+              <m:t>a</m:t>
+            </m:r>
+          </m:sub>
+        </m:sSub>
+        <m:r>
+          <m:t>:</m:t>
+        </m:r>
+        <m:r>
+          <m:t>A</m:t>
+        </m:r>
+        <m:r>
+          <m:t>g</m:t>
+        </m:r>
+        <m:r>
+          <m:t>e</m:t>
+        </m:r>
+        <m:r>
+          <m:t> </m:t>
+        </m:r>
+        <m:r>
+          <m:t>g</m:t>
+        </m:r>
+        <m:r>
+          <m:t>r</m:t>
+        </m:r>
+        <m:r>
+          <m:t>o</m:t>
+        </m:r>
+        <m:r>
+          <m:t>u</m:t>
+        </m:r>
+        <m:r>
+          <m:t>p</m:t>
+        </m:r>
+        <m:r>
+          <m:t> </m:t>
+        </m:r>
+        <m:r>
+          <m:t>a</m:t>
+        </m:r>
+        <m:r>
+          <m:t>n</m:t>
+        </m:r>
+        <m:r>
+          <m:t>d</m:t>
+        </m:r>
+        <m:r>
+          <m:t> </m:t>
+        </m:r>
+        <m:r>
+          <m:t>s</m:t>
+        </m:r>
+        <m:r>
+          <m:t>e</m:t>
+        </m:r>
+        <m:r>
+          <m:t>a</m:t>
+        </m:r>
+        <m:r>
+          <m:t>t</m:t>
+        </m:r>
+        <m:r>
+          <m:t> </m:t>
+        </m:r>
+        <m:r>
+          <m:t>b</m:t>
+        </m:r>
+        <m:r>
+          <m:t>e</m:t>
+        </m:r>
+        <m:r>
+          <m:t>l</m:t>
+        </m:r>
+        <m:r>
+          <m:t>t</m:t>
+        </m:r>
+        <m:r>
+          <m:t> </m:t>
+        </m:r>
+        <m:r>
+          <m:t>w</m:t>
+        </m:r>
+        <m:r>
+          <m:t>e</m:t>
+        </m:r>
+        <m:r>
+          <m:t>a</m:t>
+        </m:r>
+        <m:r>
+          <m:t>r</m:t>
+        </m:r>
+        <m:r>
+          <m:t>i</m:t>
+        </m:r>
+        <m:r>
+          <m:t>n</m:t>
+        </m:r>
+        <m:r>
+          <m:t>g</m:t>
+        </m:r>
+        <m:r>
+          <m:t> </m:t>
+        </m:r>
+        <m:r>
+          <m:t>a</m:t>
+        </m:r>
+        <m:r>
+          <m:t>r</m:t>
+        </m:r>
+        <m:r>
+          <m:t>e</m:t>
+        </m:r>
+        <m:r>
+          <m:t> </m:t>
+        </m:r>
+        <m:r>
+          <m:t>a</m:t>
+        </m:r>
+        <m:r>
+          <m:t>s</m:t>
+        </m:r>
+        <m:r>
+          <m:t>s</m:t>
+        </m:r>
+        <m:r>
+          <m:t>o</m:t>
+        </m:r>
+        <m:r>
+          <m:t>c</m:t>
+        </m:r>
+        <m:r>
+          <m:t>i</m:t>
+        </m:r>
+        <m:r>
+          <m:t>a</m:t>
+        </m:r>
+        <m:r>
+          <m:t>t</m:t>
+        </m:r>
+        <m:r>
+          <m:t>e</m:t>
+        </m:r>
+        <m:r>
+          <m:t>d</m:t>
+        </m:r>
+      </m:oMath>
+    </w:p>
+    <w:p>
+      <w:pPr>
+        <w:pStyle w:val="BodyText"/>
+      </w:pPr>
+      <w:r>
+        <w:t xml:space="preserve">At</w:t>
+      </w:r>
+      <w:r>
+        <w:t xml:space="preserve"> </w:t>
+      </w:r>
+      <m:oMath>
+        <m:r>
+          <m:t>α</m:t>
+        </m:r>
+        <m:r>
+          <m:t>=</m:t>
+        </m:r>
+        <m:r>
+          <m:t>0.05</m:t>
+        </m:r>
+      </m:oMath>
+      <w:r>
+        <w:t xml:space="preserve">, we fail to reject the null hypothesis (p-value = 0.1567). We do not have enough evidence to say that the age group and seat belt wearing are associated. Also, we check that all expected values are &gt; 5. In this case they are, so we will stick with the chi-square test vs the Fisher's Exact test.</w:t>
       </w:r>
     </w:p>
     <w:sectPr/>
@@ -1998,7 +3637,7 @@
     </w:lvl>
   </w:abstractNum>
   <w:abstractNum w:abstractNumId="990">
-    <w:nsid w:val="15a15b00"/>
+    <w:nsid w:val="b821581c"/>
     <w:multiLevelType w:val="multilevel"/>
     <w:lvl w:ilvl="0">
       <w:numFmt w:val="bullet"/>

</xml_diff>